<commit_message>
doc: update final doc.
</commit_message>
<xml_diff>
--- a/release/第六组项目总结报告.docx
+++ b/release/第六组项目总结报告.docx
@@ -1,6 +1,6 @@
 
 <file path=word/document.xml><?xml version="1.0" encoding="utf-8"?>
-<w:document xmlns:wpc="http://schemas.microsoft.com/office/word/2010/wordprocessingCanvas" xmlns:mc="http://schemas.openxmlformats.org/markup-compatibility/2006" xmlns:o="urn:schemas-microsoft-com:office:office" xmlns:r="http://schemas.openxmlformats.org/officeDocument/2006/relationships" xmlns:m="http://schemas.openxmlformats.org/officeDocument/2006/math" xmlns:v="urn:schemas-microsoft-com:vml" xmlns:wp14="http://schemas.microsoft.com/office/word/2010/wordprocessingDrawing" xmlns:wp="http://schemas.openxmlformats.org/drawingml/2006/wordprocessingDrawing" xmlns:w10="urn:schemas-microsoft-com:office:word" xmlns:w="http://schemas.openxmlformats.org/wordprocessingml/2006/main" xmlns:w14="http://schemas.microsoft.com/office/word/2010/wordml" xmlns:w15="http://schemas.microsoft.com/office/word/2012/wordml" xmlns:wpg="http://schemas.microsoft.com/office/word/2010/wordprocessingGroup" xmlns:wpi="http://schemas.microsoft.com/office/word/2010/wordprocessingInk" xmlns:wne="http://schemas.microsoft.com/office/word/2006/wordml" xmlns:wps="http://schemas.microsoft.com/office/word/2010/wordprocessingShape" mc:Ignorable="w14 w15 wp14">
+<w:document xmlns:wpc="http://schemas.microsoft.com/office/word/2010/wordprocessingCanvas" xmlns:cx="http://schemas.microsoft.com/office/drawing/2014/chartex" xmlns:cx1="http://schemas.microsoft.com/office/drawing/2015/9/8/chartex" xmlns:cx2="http://schemas.microsoft.com/office/drawing/2015/10/21/chartex" xmlns:cx3="http://schemas.microsoft.com/office/drawing/2016/5/9/chartex" xmlns:cx4="http://schemas.microsoft.com/office/drawing/2016/5/10/chartex" xmlns:cx5="http://schemas.microsoft.com/office/drawing/2016/5/11/chartex" xmlns:cx6="http://schemas.microsoft.com/office/drawing/2016/5/12/chartex" xmlns:cx7="http://schemas.microsoft.com/office/drawing/2016/5/13/chartex" xmlns:cx8="http://schemas.microsoft.com/office/drawing/2016/5/14/chartex" xmlns:mc="http://schemas.openxmlformats.org/markup-compatibility/2006" xmlns:aink="http://schemas.microsoft.com/office/drawing/2016/ink" xmlns:am3d="http://schemas.microsoft.com/office/drawing/2017/model3d" xmlns:o="urn:schemas-microsoft-com:office:office" xmlns:r="http://schemas.openxmlformats.org/officeDocument/2006/relationships" xmlns:m="http://schemas.openxmlformats.org/officeDocument/2006/math" xmlns:v="urn:schemas-microsoft-com:vml" xmlns:wp14="http://schemas.microsoft.com/office/word/2010/wordprocessingDrawing" xmlns:wp="http://schemas.openxmlformats.org/drawingml/2006/wordprocessingDrawing" xmlns:w10="urn:schemas-microsoft-com:office:word" xmlns:w="http://schemas.openxmlformats.org/wordprocessingml/2006/main" xmlns:w14="http://schemas.microsoft.com/office/word/2010/wordml" xmlns:w15="http://schemas.microsoft.com/office/word/2012/wordml" xmlns:w16cex="http://schemas.microsoft.com/office/word/2018/wordml/cex" xmlns:w16cid="http://schemas.microsoft.com/office/word/2016/wordml/cid" xmlns:w16="http://schemas.microsoft.com/office/word/2018/wordml" xmlns:w16sdtdh="http://schemas.microsoft.com/office/word/2020/wordml/sdtdatahash" xmlns:w16se="http://schemas.microsoft.com/office/word/2015/wordml/symex" xmlns:wpg="http://schemas.microsoft.com/office/word/2010/wordprocessingGroup" xmlns:wpi="http://schemas.microsoft.com/office/word/2010/wordprocessingInk" xmlns:wne="http://schemas.microsoft.com/office/word/2006/wordml" xmlns:wps="http://schemas.microsoft.com/office/word/2010/wordprocessingShape" mc:Ignorable="w14 w15 w16se w16cid w16 w16cex w16sdtdh wp14">
   <w:body>
     <w:p>
       <w:pPr>
@@ -61,6 +61,12 @@
           <w:szCs w:val="21"/>
         </w:rPr>
         <w:t>日期：</w:t>
+      </w:r>
+      <w:r>
+        <w:rPr>
+          <w:szCs w:val="21"/>
+        </w:rPr>
+        <w:t>2024/1/9</w:t>
       </w:r>
     </w:p>
     <w:tbl>
@@ -129,6 +135,13 @@
                 <w:szCs w:val="21"/>
               </w:rPr>
             </w:pPr>
+            <w:r>
+              <w:rPr>
+                <w:rFonts w:hint="eastAsia"/>
+                <w:szCs w:val="21"/>
+              </w:rPr>
+              <w:t>6</w:t>
+            </w:r>
           </w:p>
         </w:tc>
         <w:tc>
@@ -167,10 +180,35 @@
               <w:spacing w:line="460" w:lineRule="atLeast"/>
               <w:jc w:val="center"/>
               <w:rPr>
+                <w:rFonts w:hint="eastAsia"/>
                 <w:color w:val="0070C0"/>
                 <w:szCs w:val="21"/>
               </w:rPr>
             </w:pPr>
+            <w:r>
+              <w:rPr>
+                <w:rFonts w:hint="eastAsia"/>
+                <w:color w:val="0070C0"/>
+                <w:szCs w:val="21"/>
+              </w:rPr>
+              <w:t>基于</w:t>
+            </w:r>
+            <w:r>
+              <w:rPr>
+                <w:rFonts w:hint="eastAsia"/>
+                <w:color w:val="0070C0"/>
+                <w:szCs w:val="21"/>
+              </w:rPr>
+              <w:t>SDN</w:t>
+            </w:r>
+            <w:r>
+              <w:rPr>
+                <w:rFonts w:hint="eastAsia"/>
+                <w:color w:val="0070C0"/>
+                <w:szCs w:val="21"/>
+              </w:rPr>
+              <w:t>的卫星网络仿真</w:t>
+            </w:r>
           </w:p>
         </w:tc>
       </w:tr>
@@ -211,9 +249,23 @@
               <w:spacing w:line="460" w:lineRule="atLeast"/>
               <w:jc w:val="center"/>
               <w:rPr>
+                <w:rFonts w:hint="eastAsia"/>
                 <w:szCs w:val="21"/>
               </w:rPr>
             </w:pPr>
+            <w:r>
+              <w:rPr>
+                <w:rFonts w:hint="eastAsia"/>
+                <w:szCs w:val="21"/>
+              </w:rPr>
+              <w:t>G</w:t>
+            </w:r>
+            <w:r>
+              <w:rPr>
+                <w:szCs w:val="21"/>
+              </w:rPr>
+              <w:t>o, Java, C#, JavaScript, Shell</w:t>
+            </w:r>
           </w:p>
         </w:tc>
         <w:tc>
@@ -255,6 +307,92 @@
                 <w:szCs w:val="21"/>
               </w:rPr>
             </w:pPr>
+            <w:r>
+              <w:rPr>
+                <w:rFonts w:hint="eastAsia"/>
+                <w:szCs w:val="21"/>
+              </w:rPr>
+              <w:t>R</w:t>
+            </w:r>
+            <w:r>
+              <w:rPr>
+                <w:szCs w:val="21"/>
+              </w:rPr>
+              <w:t xml:space="preserve">eact, </w:t>
+            </w:r>
+            <w:proofErr w:type="spellStart"/>
+            <w:r>
+              <w:rPr>
+                <w:szCs w:val="21"/>
+              </w:rPr>
+              <w:t>Sprintboot</w:t>
+            </w:r>
+            <w:proofErr w:type="spellEnd"/>
+            <w:r>
+              <w:rPr>
+                <w:szCs w:val="21"/>
+              </w:rPr>
+              <w:t>, Unity3D</w:t>
+            </w:r>
+            <w:r>
+              <w:rPr>
+                <w:rFonts w:hint="eastAsia"/>
+                <w:szCs w:val="21"/>
+              </w:rPr>
+              <w:t>,</w:t>
+            </w:r>
+            <w:r>
+              <w:rPr>
+                <w:szCs w:val="21"/>
+              </w:rPr>
+              <w:t xml:space="preserve"> </w:t>
+            </w:r>
+            <w:proofErr w:type="spellStart"/>
+            <w:r>
+              <w:rPr>
+                <w:szCs w:val="21"/>
+              </w:rPr>
+              <w:t>vscode</w:t>
+            </w:r>
+            <w:proofErr w:type="spellEnd"/>
+            <w:r>
+              <w:rPr>
+                <w:szCs w:val="21"/>
+              </w:rPr>
+              <w:t xml:space="preserve">, </w:t>
+            </w:r>
+          </w:p>
+          <w:p>
+            <w:pPr>
+              <w:adjustRightInd w:val="0"/>
+              <w:snapToGrid w:val="0"/>
+              <w:spacing w:line="460" w:lineRule="atLeast"/>
+              <w:jc w:val="center"/>
+              <w:rPr>
+                <w:rFonts w:hint="eastAsia"/>
+                <w:szCs w:val="21"/>
+              </w:rPr>
+            </w:pPr>
+            <w:r>
+              <w:rPr>
+                <w:szCs w:val="21"/>
+              </w:rPr>
+              <w:t xml:space="preserve">K8s Operator, </w:t>
+            </w:r>
+            <w:proofErr w:type="spellStart"/>
+            <w:r>
+              <w:rPr>
+                <w:szCs w:val="21"/>
+              </w:rPr>
+              <w:t>Intellij</w:t>
+            </w:r>
+            <w:proofErr w:type="spellEnd"/>
+            <w:r>
+              <w:rPr>
+                <w:szCs w:val="21"/>
+              </w:rPr>
+              <w:t xml:space="preserve"> IDEA</w:t>
+            </w:r>
           </w:p>
         </w:tc>
       </w:tr>
@@ -456,9 +594,17 @@
               <w:snapToGrid w:val="0"/>
               <w:spacing w:line="460" w:lineRule="atLeast"/>
               <w:rPr>
+                <w:rFonts w:hint="eastAsia"/>
                 <w:szCs w:val="21"/>
               </w:rPr>
             </w:pPr>
+            <w:r>
+              <w:rPr>
+                <w:rFonts w:hint="eastAsia"/>
+                <w:szCs w:val="21"/>
+              </w:rPr>
+              <w:t>实现了项目立项时的所有需求（任务调度功能需求发生变更，已删去）</w:t>
+            </w:r>
           </w:p>
           <w:p>
             <w:pPr>
@@ -521,9 +667,52 @@
               <w:snapToGrid w:val="0"/>
               <w:spacing w:line="460" w:lineRule="atLeast"/>
               <w:rPr>
+                <w:rFonts w:hint="eastAsia"/>
                 <w:szCs w:val="21"/>
               </w:rPr>
             </w:pPr>
+            <w:r>
+              <w:rPr>
+                <w:rFonts w:hint="eastAsia"/>
+                <w:szCs w:val="21"/>
+              </w:rPr>
+              <w:t>拍摄功能前后端与卫星网络仿真系统均采用</w:t>
+            </w:r>
+            <w:r>
+              <w:rPr>
+                <w:rFonts w:hint="eastAsia"/>
+                <w:szCs w:val="21"/>
+              </w:rPr>
+              <w:t>MVC</w:t>
+            </w:r>
+            <w:r>
+              <w:rPr>
+                <w:rFonts w:hint="eastAsia"/>
+                <w:szCs w:val="21"/>
+              </w:rPr>
+              <w:t>架构风格</w:t>
+            </w:r>
+            <w:r>
+              <w:rPr>
+                <w:rFonts w:hint="eastAsia"/>
+                <w:szCs w:val="21"/>
+              </w:rPr>
+              <w:t>与</w:t>
+            </w:r>
+            <w:r>
+              <w:rPr>
+                <w:rFonts w:hint="eastAsia"/>
+                <w:szCs w:val="21"/>
+              </w:rPr>
+              <w:t>MVC</w:t>
+            </w:r>
+            <w:r>
+              <w:rPr>
+                <w:rFonts w:hint="eastAsia"/>
+                <w:szCs w:val="21"/>
+              </w:rPr>
+              <w:t>模式</w:t>
+            </w:r>
           </w:p>
           <w:p>
             <w:pPr>
@@ -534,6 +723,18 @@
                 <w:szCs w:val="21"/>
               </w:rPr>
             </w:pPr>
+            <w:r>
+              <w:rPr>
+                <w:szCs w:val="21"/>
+              </w:rPr>
+              <w:t>3.</w:t>
+            </w:r>
+            <w:r>
+              <w:rPr>
+                <w:szCs w:val="21"/>
+              </w:rPr>
+              <w:t>技术方案有哪些亮点？</w:t>
+            </w:r>
           </w:p>
           <w:p>
             <w:pPr>
@@ -546,15 +747,17 @@
             </w:pPr>
             <w:r>
               <w:rPr>
-                <w:szCs w:val="21"/>
-              </w:rPr>
-              <w:t>3.</w:t>
-            </w:r>
-            <w:r>
-              <w:rPr>
-                <w:szCs w:val="21"/>
-              </w:rPr>
-              <w:t>技术方案有哪些亮点？</w:t>
+                <w:rFonts w:hint="eastAsia"/>
+                <w:szCs w:val="21"/>
+              </w:rPr>
+              <w:t>使用了容器技术和容器编排技术、</w:t>
+            </w:r>
+            <w:r>
+              <w:rPr>
+                <w:rFonts w:hint="eastAsia"/>
+                <w:szCs w:val="21"/>
+              </w:rPr>
+              <w:t>容器化的单卫星虚拟化方案、高可观测性</w:t>
             </w:r>
           </w:p>
           <w:p>
@@ -566,26 +769,6 @@
                 <w:szCs w:val="21"/>
               </w:rPr>
             </w:pPr>
-          </w:p>
-          <w:p>
-            <w:pPr>
-              <w:adjustRightInd w:val="0"/>
-              <w:snapToGrid w:val="0"/>
-              <w:spacing w:line="460" w:lineRule="atLeast"/>
-              <w:rPr>
-                <w:szCs w:val="21"/>
-              </w:rPr>
-            </w:pPr>
-          </w:p>
-          <w:p>
-            <w:pPr>
-              <w:adjustRightInd w:val="0"/>
-              <w:snapToGrid w:val="0"/>
-              <w:spacing w:line="460" w:lineRule="atLeast"/>
-              <w:rPr>
-                <w:szCs w:val="21"/>
-              </w:rPr>
-            </w:pPr>
             <w:r>
               <w:rPr>
                 <w:szCs w:val="21"/>
@@ -719,32 +902,39 @@
                 <w:szCs w:val="21"/>
               </w:rPr>
             </w:pPr>
+            <w:r>
+              <w:rPr>
+                <w:rFonts w:hint="eastAsia"/>
+                <w:color w:val="0070C0"/>
+                <w:szCs w:val="21"/>
+              </w:rPr>
+              <w:t>完成了单元测试、系统功能测试、性能测试</w:t>
+            </w:r>
           </w:p>
           <w:p>
             <w:pPr>
               <w:spacing w:line="360" w:lineRule="atLeast"/>
               <w:jc w:val="center"/>
               <w:rPr>
+                <w:rFonts w:hint="eastAsia"/>
                 <w:color w:val="0070C0"/>
                 <w:szCs w:val="21"/>
               </w:rPr>
             </w:pPr>
+            <w:r>
+              <w:rPr>
+                <w:rFonts w:hint="eastAsia"/>
+                <w:color w:val="0070C0"/>
+                <w:szCs w:val="21"/>
+              </w:rPr>
+              <w:t>兼容性测试等其它非功能测试待完成</w:t>
+            </w:r>
           </w:p>
           <w:p>
             <w:pPr>
               <w:spacing w:line="360" w:lineRule="atLeast"/>
-              <w:jc w:val="center"/>
-              <w:rPr>
-                <w:color w:val="0070C0"/>
-                <w:szCs w:val="21"/>
-              </w:rPr>
-            </w:pPr>
-          </w:p>
-          <w:p>
-            <w:pPr>
-              <w:spacing w:line="360" w:lineRule="atLeast"/>
-              <w:jc w:val="center"/>
-              <w:rPr>
+              <w:rPr>
+                <w:rFonts w:hint="eastAsia"/>
                 <w:color w:val="0070C0"/>
                 <w:szCs w:val="21"/>
               </w:rPr>
@@ -808,7 +998,7 @@
                 <w:color w:val="0070C0"/>
                 <w:szCs w:val="21"/>
               </w:rPr>
-              <w:t>注：总计</w:t>
+              <w:t>王劭：</w:t>
             </w:r>
             <w:r>
               <w:rPr>
@@ -816,15 +1006,14 @@
                 <w:color w:val="0070C0"/>
                 <w:szCs w:val="21"/>
               </w:rPr>
-              <w:t>100%</w:t>
-            </w:r>
-            <w:r>
-              <w:rPr>
-                <w:rFonts w:hint="eastAsia"/>
+              <w:t>2</w:t>
+            </w:r>
+            <w:r>
+              <w:rPr>
                 <w:color w:val="0070C0"/>
                 <w:szCs w:val="21"/>
               </w:rPr>
-              <w:tab/>
+              <w:t>4%</w:t>
             </w:r>
           </w:p>
           <w:p>
@@ -833,21 +1022,34 @@
               <w:snapToGrid w:val="0"/>
               <w:spacing w:line="460" w:lineRule="atLeast"/>
               <w:rPr>
+                <w:rFonts w:hint="eastAsia"/>
                 <w:color w:val="0070C0"/>
                 <w:szCs w:val="21"/>
               </w:rPr>
             </w:pPr>
-          </w:p>
-          <w:p>
-            <w:pPr>
-              <w:adjustRightInd w:val="0"/>
-              <w:snapToGrid w:val="0"/>
-              <w:spacing w:line="460" w:lineRule="atLeast"/>
-              <w:rPr>
+            <w:r>
+              <w:rPr>
+                <w:rFonts w:hint="eastAsia"/>
                 <w:color w:val="0070C0"/>
                 <w:szCs w:val="21"/>
               </w:rPr>
-            </w:pPr>
+              <w:t>余彦、林彤彦、顾芷瑜、徐培凯：</w:t>
+            </w:r>
+            <w:r>
+              <w:rPr>
+                <w:rFonts w:hint="eastAsia"/>
+                <w:color w:val="0070C0"/>
+                <w:szCs w:val="21"/>
+              </w:rPr>
+              <w:t>1</w:t>
+            </w:r>
+            <w:r>
+              <w:rPr>
+                <w:color w:val="0070C0"/>
+                <w:szCs w:val="21"/>
+              </w:rPr>
+              <w:t>9%</w:t>
+            </w:r>
           </w:p>
         </w:tc>
       </w:tr>
@@ -942,6 +1144,13 @@
                 <w:szCs w:val="21"/>
               </w:rPr>
             </w:pPr>
+            <w:r>
+              <w:rPr>
+                <w:rFonts w:ascii="宋体"/>
+                <w:szCs w:val="21"/>
+              </w:rPr>
+              <w:t>7576</w:t>
+            </w:r>
           </w:p>
         </w:tc>
       </w:tr>
@@ -984,6 +1193,13 @@
                 <w:szCs w:val="21"/>
               </w:rPr>
             </w:pPr>
+            <w:r>
+              <w:rPr>
+                <w:rFonts w:ascii="宋体"/>
+                <w:szCs w:val="21"/>
+              </w:rPr>
+              <w:t>132</w:t>
+            </w:r>
           </w:p>
         </w:tc>
       </w:tr>
@@ -994,8 +1210,6 @@
           <w:vanish/>
         </w:rPr>
       </w:pPr>
-      <w:bookmarkStart w:id="0" w:name="_GoBack"/>
-      <w:bookmarkEnd w:id="0"/>
     </w:p>
     <w:tbl>
       <w:tblPr>
@@ -1072,9 +1286,17 @@
               <w:snapToGrid w:val="0"/>
               <w:spacing w:line="460" w:lineRule="atLeast"/>
               <w:rPr>
+                <w:rFonts w:hint="eastAsia"/>
                 <w:szCs w:val="21"/>
               </w:rPr>
             </w:pPr>
+            <w:r>
+              <w:rPr>
+                <w:rFonts w:hint="eastAsia"/>
+                <w:szCs w:val="21"/>
+              </w:rPr>
+              <w:t>需求风险需要尽早缓解，开发人员需要与甲方紧密沟通，避免后期的大量返工</w:t>
+            </w:r>
           </w:p>
           <w:p>
             <w:pPr>
@@ -1082,9 +1304,17 @@
               <w:snapToGrid w:val="0"/>
               <w:spacing w:line="460" w:lineRule="atLeast"/>
               <w:rPr>
+                <w:rFonts w:hint="eastAsia"/>
                 <w:szCs w:val="21"/>
               </w:rPr>
             </w:pPr>
+            <w:r>
+              <w:rPr>
+                <w:rFonts w:hint="eastAsia"/>
+                <w:szCs w:val="21"/>
+              </w:rPr>
+              <w:t>良好的代码风格和模块设计能够让需求变更对架构和代码的影响降到最低</w:t>
+            </w:r>
           </w:p>
           <w:p>
             <w:pPr>
@@ -1092,35 +1322,23 @@
               <w:snapToGrid w:val="0"/>
               <w:spacing w:line="460" w:lineRule="atLeast"/>
               <w:rPr>
+                <w:rFonts w:hint="eastAsia"/>
                 <w:szCs w:val="21"/>
               </w:rPr>
             </w:pPr>
-          </w:p>
-          <w:p>
-            <w:pPr>
-              <w:adjustRightInd w:val="0"/>
-              <w:snapToGrid w:val="0"/>
-              <w:spacing w:line="460" w:lineRule="atLeast"/>
-              <w:rPr>
-                <w:szCs w:val="21"/>
-              </w:rPr>
-            </w:pPr>
-          </w:p>
-          <w:p>
-            <w:pPr>
-              <w:adjustRightInd w:val="0"/>
-              <w:snapToGrid w:val="0"/>
-              <w:spacing w:line="460" w:lineRule="atLeast"/>
-              <w:rPr>
-                <w:szCs w:val="21"/>
-              </w:rPr>
-            </w:pPr>
-            <w:r>
-              <w:rPr>
-                <w:rFonts w:hint="eastAsia"/>
-                <w:szCs w:val="21"/>
-              </w:rPr>
-              <w:t xml:space="preserve">   </w:t>
+            <w:r>
+              <w:rPr>
+                <w:rFonts w:hint="eastAsia"/>
+                <w:szCs w:val="21"/>
+              </w:rPr>
+              <w:t>身体是革命的本钱，</w:t>
+            </w:r>
+            <w:r>
+              <w:rPr>
+                <w:rFonts w:hint="eastAsia"/>
+                <w:szCs w:val="21"/>
+              </w:rPr>
+              <w:t>需要好好锻炼身体才能</w:t>
             </w:r>
           </w:p>
         </w:tc>
@@ -1145,6 +1363,60 @@
       <w:r>
         <w:t>字：</w:t>
       </w:r>
+      <w:r>
+        <w:rPr>
+          <w:rFonts w:hint="eastAsia"/>
+        </w:rPr>
+        <w:t>王劭</w:t>
+      </w:r>
+      <w:r>
+        <w:rPr>
+          <w:rFonts w:hint="eastAsia"/>
+        </w:rPr>
+        <w:t xml:space="preserve"> </w:t>
+      </w:r>
+      <w:r>
+        <w:rPr>
+          <w:rFonts w:hint="eastAsia"/>
+        </w:rPr>
+        <w:t>余彦</w:t>
+      </w:r>
+      <w:r>
+        <w:rPr>
+          <w:rFonts w:hint="eastAsia"/>
+        </w:rPr>
+        <w:t xml:space="preserve"> </w:t>
+      </w:r>
+      <w:r>
+        <w:rPr>
+          <w:rFonts w:hint="eastAsia"/>
+        </w:rPr>
+        <w:t>林彤彦</w:t>
+      </w:r>
+      <w:r>
+        <w:rPr>
+          <w:rFonts w:hint="eastAsia"/>
+        </w:rPr>
+        <w:t xml:space="preserve"> </w:t>
+      </w:r>
+      <w:r>
+        <w:rPr>
+          <w:rFonts w:hint="eastAsia"/>
+        </w:rPr>
+        <w:t>顾芷瑜</w:t>
+      </w:r>
+      <w:r>
+        <w:rPr>
+          <w:rFonts w:hint="eastAsia"/>
+        </w:rPr>
+        <w:t xml:space="preserve"> </w:t>
+      </w:r>
+      <w:r>
+        <w:rPr>
+          <w:rFonts w:hint="eastAsia"/>
+        </w:rPr>
+        <w:t>徐培凯</w:t>
+      </w:r>
     </w:p>
     <w:sectPr>
       <w:pgSz w:w="11906" w:h="16838"/>
@@ -1157,7 +1429,7 @@
 </file>
 
 <file path=word/endnotes.xml><?xml version="1.0" encoding="utf-8"?>
-<w:endnotes xmlns:wpc="http://schemas.microsoft.com/office/word/2010/wordprocessingCanvas" xmlns:mc="http://schemas.openxmlformats.org/markup-compatibility/2006" xmlns:o="urn:schemas-microsoft-com:office:office" xmlns:r="http://schemas.openxmlformats.org/officeDocument/2006/relationships" xmlns:m="http://schemas.openxmlformats.org/officeDocument/2006/math" xmlns:v="urn:schemas-microsoft-com:vml" xmlns:wp14="http://schemas.microsoft.com/office/word/2010/wordprocessingDrawing" xmlns:wp="http://schemas.openxmlformats.org/drawingml/2006/wordprocessingDrawing" xmlns:w10="urn:schemas-microsoft-com:office:word" xmlns:w="http://schemas.openxmlformats.org/wordprocessingml/2006/main" xmlns:w14="http://schemas.microsoft.com/office/word/2010/wordml" xmlns:w15="http://schemas.microsoft.com/office/word/2012/wordml" xmlns:wpg="http://schemas.microsoft.com/office/word/2010/wordprocessingGroup" xmlns:wpi="http://schemas.microsoft.com/office/word/2010/wordprocessingInk" xmlns:wne="http://schemas.microsoft.com/office/word/2006/wordml" xmlns:wps="http://schemas.microsoft.com/office/word/2010/wordprocessingShape" mc:Ignorable="w14 w15 wp14">
+<w:endnotes xmlns:wpc="http://schemas.microsoft.com/office/word/2010/wordprocessingCanvas" xmlns:cx="http://schemas.microsoft.com/office/drawing/2014/chartex" xmlns:cx1="http://schemas.microsoft.com/office/drawing/2015/9/8/chartex" xmlns:cx2="http://schemas.microsoft.com/office/drawing/2015/10/21/chartex" xmlns:cx3="http://schemas.microsoft.com/office/drawing/2016/5/9/chartex" xmlns:cx4="http://schemas.microsoft.com/office/drawing/2016/5/10/chartex" xmlns:cx5="http://schemas.microsoft.com/office/drawing/2016/5/11/chartex" xmlns:cx6="http://schemas.microsoft.com/office/drawing/2016/5/12/chartex" xmlns:cx7="http://schemas.microsoft.com/office/drawing/2016/5/13/chartex" xmlns:cx8="http://schemas.microsoft.com/office/drawing/2016/5/14/chartex" xmlns:mc="http://schemas.openxmlformats.org/markup-compatibility/2006" xmlns:aink="http://schemas.microsoft.com/office/drawing/2016/ink" xmlns:am3d="http://schemas.microsoft.com/office/drawing/2017/model3d" xmlns:o="urn:schemas-microsoft-com:office:office" xmlns:r="http://schemas.openxmlformats.org/officeDocument/2006/relationships" xmlns:m="http://schemas.openxmlformats.org/officeDocument/2006/math" xmlns:v="urn:schemas-microsoft-com:vml" xmlns:wp14="http://schemas.microsoft.com/office/word/2010/wordprocessingDrawing" xmlns:wp="http://schemas.openxmlformats.org/drawingml/2006/wordprocessingDrawing" xmlns:w10="urn:schemas-microsoft-com:office:word" xmlns:w="http://schemas.openxmlformats.org/wordprocessingml/2006/main" xmlns:w14="http://schemas.microsoft.com/office/word/2010/wordml" xmlns:w15="http://schemas.microsoft.com/office/word/2012/wordml" xmlns:w16cex="http://schemas.microsoft.com/office/word/2018/wordml/cex" xmlns:w16cid="http://schemas.microsoft.com/office/word/2016/wordml/cid" xmlns:w16="http://schemas.microsoft.com/office/word/2018/wordml" xmlns:w16sdtdh="http://schemas.microsoft.com/office/word/2020/wordml/sdtdatahash" xmlns:w16se="http://schemas.microsoft.com/office/word/2015/wordml/symex" xmlns:wpg="http://schemas.microsoft.com/office/word/2010/wordprocessingGroup" xmlns:wpi="http://schemas.microsoft.com/office/word/2010/wordprocessingInk" xmlns:wne="http://schemas.microsoft.com/office/word/2006/wordml" xmlns:wps="http://schemas.microsoft.com/office/word/2010/wordprocessingShape" mc:Ignorable="w14 w15 w16se w16cid w16 w16cex w16sdtdh wp14">
   <w:endnote w:type="separator" w:id="-1">
     <w:p>
       <w:r>
@@ -1176,7 +1448,7 @@
 </file>
 
 <file path=word/footnotes.xml><?xml version="1.0" encoding="utf-8"?>
-<w:footnotes xmlns:wpc="http://schemas.microsoft.com/office/word/2010/wordprocessingCanvas" xmlns:mc="http://schemas.openxmlformats.org/markup-compatibility/2006" xmlns:o="urn:schemas-microsoft-com:office:office" xmlns:r="http://schemas.openxmlformats.org/officeDocument/2006/relationships" xmlns:m="http://schemas.openxmlformats.org/officeDocument/2006/math" xmlns:v="urn:schemas-microsoft-com:vml" xmlns:wp14="http://schemas.microsoft.com/office/word/2010/wordprocessingDrawing" xmlns:wp="http://schemas.openxmlformats.org/drawingml/2006/wordprocessingDrawing" xmlns:w10="urn:schemas-microsoft-com:office:word" xmlns:w="http://schemas.openxmlformats.org/wordprocessingml/2006/main" xmlns:w14="http://schemas.microsoft.com/office/word/2010/wordml" xmlns:w15="http://schemas.microsoft.com/office/word/2012/wordml" xmlns:wpg="http://schemas.microsoft.com/office/word/2010/wordprocessingGroup" xmlns:wpi="http://schemas.microsoft.com/office/word/2010/wordprocessingInk" xmlns:wne="http://schemas.microsoft.com/office/word/2006/wordml" xmlns:wps="http://schemas.microsoft.com/office/word/2010/wordprocessingShape" mc:Ignorable="w14 w15 wp14">
+<w:footnotes xmlns:wpc="http://schemas.microsoft.com/office/word/2010/wordprocessingCanvas" xmlns:cx="http://schemas.microsoft.com/office/drawing/2014/chartex" xmlns:cx1="http://schemas.microsoft.com/office/drawing/2015/9/8/chartex" xmlns:cx2="http://schemas.microsoft.com/office/drawing/2015/10/21/chartex" xmlns:cx3="http://schemas.microsoft.com/office/drawing/2016/5/9/chartex" xmlns:cx4="http://schemas.microsoft.com/office/drawing/2016/5/10/chartex" xmlns:cx5="http://schemas.microsoft.com/office/drawing/2016/5/11/chartex" xmlns:cx6="http://schemas.microsoft.com/office/drawing/2016/5/12/chartex" xmlns:cx7="http://schemas.microsoft.com/office/drawing/2016/5/13/chartex" xmlns:cx8="http://schemas.microsoft.com/office/drawing/2016/5/14/chartex" xmlns:mc="http://schemas.openxmlformats.org/markup-compatibility/2006" xmlns:aink="http://schemas.microsoft.com/office/drawing/2016/ink" xmlns:am3d="http://schemas.microsoft.com/office/drawing/2017/model3d" xmlns:o="urn:schemas-microsoft-com:office:office" xmlns:r="http://schemas.openxmlformats.org/officeDocument/2006/relationships" xmlns:m="http://schemas.openxmlformats.org/officeDocument/2006/math" xmlns:v="urn:schemas-microsoft-com:vml" xmlns:wp14="http://schemas.microsoft.com/office/word/2010/wordprocessingDrawing" xmlns:wp="http://schemas.openxmlformats.org/drawingml/2006/wordprocessingDrawing" xmlns:w10="urn:schemas-microsoft-com:office:word" xmlns:w="http://schemas.openxmlformats.org/wordprocessingml/2006/main" xmlns:w14="http://schemas.microsoft.com/office/word/2010/wordml" xmlns:w15="http://schemas.microsoft.com/office/word/2012/wordml" xmlns:w16cex="http://schemas.microsoft.com/office/word/2018/wordml/cex" xmlns:w16cid="http://schemas.microsoft.com/office/word/2016/wordml/cid" xmlns:w16="http://schemas.microsoft.com/office/word/2018/wordml" xmlns:w16sdtdh="http://schemas.microsoft.com/office/word/2020/wordml/sdtdatahash" xmlns:w16se="http://schemas.microsoft.com/office/word/2015/wordml/symex" xmlns:wpg="http://schemas.microsoft.com/office/word/2010/wordprocessingGroup" xmlns:wpi="http://schemas.microsoft.com/office/word/2010/wordprocessingInk" xmlns:wne="http://schemas.microsoft.com/office/word/2006/wordml" xmlns:wps="http://schemas.microsoft.com/office/word/2010/wordprocessingShape" mc:Ignorable="w14 w15 w16se w16cid w16 w16cex w16sdtdh wp14">
   <w:footnote w:type="separator" w:id="-1">
     <w:p>
       <w:r>
@@ -1195,7 +1467,7 @@
 </file>
 
 <file path=word/numbering.xml><?xml version="1.0" encoding="utf-8"?>
-<w:numbering xmlns:wpc="http://schemas.microsoft.com/office/word/2010/wordprocessingCanvas" xmlns:mc="http://schemas.openxmlformats.org/markup-compatibility/2006" xmlns:o="urn:schemas-microsoft-com:office:office" xmlns:r="http://schemas.openxmlformats.org/officeDocument/2006/relationships" xmlns:m="http://schemas.openxmlformats.org/officeDocument/2006/math" xmlns:v="urn:schemas-microsoft-com:vml" xmlns:wp14="http://schemas.microsoft.com/office/word/2010/wordprocessingDrawing" xmlns:wp="http://schemas.openxmlformats.org/drawingml/2006/wordprocessingDrawing" xmlns:w10="urn:schemas-microsoft-com:office:word" xmlns:w="http://schemas.openxmlformats.org/wordprocessingml/2006/main" xmlns:w14="http://schemas.microsoft.com/office/word/2010/wordml" xmlns:w15="http://schemas.microsoft.com/office/word/2012/wordml" xmlns:wpg="http://schemas.microsoft.com/office/word/2010/wordprocessingGroup" xmlns:wpi="http://schemas.microsoft.com/office/word/2010/wordprocessingInk" xmlns:wne="http://schemas.microsoft.com/office/word/2006/wordml" xmlns:wps="http://schemas.microsoft.com/office/word/2010/wordprocessingShape" mc:Ignorable="w14 w15 wp14">
+<w:numbering xmlns:wpc="http://schemas.microsoft.com/office/word/2010/wordprocessingCanvas" xmlns:cx="http://schemas.microsoft.com/office/drawing/2014/chartex" xmlns:cx1="http://schemas.microsoft.com/office/drawing/2015/9/8/chartex" xmlns:cx2="http://schemas.microsoft.com/office/drawing/2015/10/21/chartex" xmlns:cx3="http://schemas.microsoft.com/office/drawing/2016/5/9/chartex" xmlns:cx4="http://schemas.microsoft.com/office/drawing/2016/5/10/chartex" xmlns:cx5="http://schemas.microsoft.com/office/drawing/2016/5/11/chartex" xmlns:cx6="http://schemas.microsoft.com/office/drawing/2016/5/12/chartex" xmlns:cx7="http://schemas.microsoft.com/office/drawing/2016/5/13/chartex" xmlns:cx8="http://schemas.microsoft.com/office/drawing/2016/5/14/chartex" xmlns:mc="http://schemas.openxmlformats.org/markup-compatibility/2006" xmlns:aink="http://schemas.microsoft.com/office/drawing/2016/ink" xmlns:am3d="http://schemas.microsoft.com/office/drawing/2017/model3d" xmlns:o="urn:schemas-microsoft-com:office:office" xmlns:r="http://schemas.openxmlformats.org/officeDocument/2006/relationships" xmlns:m="http://schemas.openxmlformats.org/officeDocument/2006/math" xmlns:v="urn:schemas-microsoft-com:vml" xmlns:wp14="http://schemas.microsoft.com/office/word/2010/wordprocessingDrawing" xmlns:wp="http://schemas.openxmlformats.org/drawingml/2006/wordprocessingDrawing" xmlns:w10="urn:schemas-microsoft-com:office:word" xmlns:w="http://schemas.openxmlformats.org/wordprocessingml/2006/main" xmlns:w14="http://schemas.microsoft.com/office/word/2010/wordml" xmlns:w15="http://schemas.microsoft.com/office/word/2012/wordml" xmlns:w16cex="http://schemas.microsoft.com/office/word/2018/wordml/cex" xmlns:w16cid="http://schemas.microsoft.com/office/word/2016/wordml/cid" xmlns:w16="http://schemas.microsoft.com/office/word/2018/wordml" xmlns:w16sdtdh="http://schemas.microsoft.com/office/word/2020/wordml/sdtdatahash" xmlns:w16se="http://schemas.microsoft.com/office/word/2015/wordml/symex" xmlns:wpg="http://schemas.microsoft.com/office/word/2010/wordprocessingGroup" xmlns:wpi="http://schemas.microsoft.com/office/word/2010/wordprocessingInk" xmlns:wne="http://schemas.microsoft.com/office/word/2006/wordml" xmlns:wps="http://schemas.microsoft.com/office/word/2010/wordprocessingShape" mc:Ignorable="w14 w15 w16se w16cid w16 w16cex w16sdtdh wp14">
   <w:abstractNum w:abstractNumId="0" w15:restartNumberingAfterBreak="0">
     <w:nsid w:val="04F97833"/>
     <w:multiLevelType w:val="hybridMultilevel"/>
@@ -3749,7 +4021,7 @@
 </file>
 
 <file path=word/styles.xml><?xml version="1.0" encoding="utf-8"?>
-<w:styles xmlns:mc="http://schemas.openxmlformats.org/markup-compatibility/2006" xmlns:r="http://schemas.openxmlformats.org/officeDocument/2006/relationships" xmlns:w="http://schemas.openxmlformats.org/wordprocessingml/2006/main" xmlns:w14="http://schemas.microsoft.com/office/word/2010/wordml" xmlns:w15="http://schemas.microsoft.com/office/word/2012/wordml" mc:Ignorable="w14 w15">
+<w:styles xmlns:mc="http://schemas.openxmlformats.org/markup-compatibility/2006" xmlns:r="http://schemas.openxmlformats.org/officeDocument/2006/relationships" xmlns:w="http://schemas.openxmlformats.org/wordprocessingml/2006/main" xmlns:w14="http://schemas.microsoft.com/office/word/2010/wordml" xmlns:w15="http://schemas.microsoft.com/office/word/2012/wordml" xmlns:w16cex="http://schemas.microsoft.com/office/word/2018/wordml/cex" xmlns:w16cid="http://schemas.microsoft.com/office/word/2016/wordml/cid" xmlns:w16="http://schemas.microsoft.com/office/word/2018/wordml" xmlns:w16sdtdh="http://schemas.microsoft.com/office/word/2020/wordml/sdtdatahash" xmlns:w16se="http://schemas.microsoft.com/office/word/2015/wordml/symex" mc:Ignorable="w14 w15 w16se w16cid w16 w16cex w16sdtdh">
   <w:docDefaults>
     <w:rPrDefault>
       <w:rPr>
@@ -3759,7 +4031,7 @@
     </w:rPrDefault>
     <w:pPrDefault/>
   </w:docDefaults>
-  <w:latentStyles w:defLockedState="0" w:defUIPriority="0" w:defSemiHidden="0" w:defUnhideWhenUsed="0" w:defQFormat="0" w:count="371">
+  <w:latentStyles w:defLockedState="0" w:defUIPriority="0" w:defSemiHidden="0" w:defUnhideWhenUsed="0" w:defQFormat="0" w:count="376">
     <w:lsdException w:name="Normal" w:qFormat="1"/>
     <w:lsdException w:name="heading 1" w:qFormat="1"/>
     <w:lsdException w:name="heading 2" w:semiHidden="1" w:unhideWhenUsed="1" w:qFormat="1"/>
@@ -3775,7 +4047,12 @@
     <w:lsdException w:name="Subtitle" w:qFormat="1"/>
     <w:lsdException w:name="Strong" w:qFormat="1"/>
     <w:lsdException w:name="Emphasis" w:qFormat="1"/>
-    <w:lsdException w:name="Normal Table" w:semiHidden="1" w:unhideWhenUsed="1"/>
+    <w:lsdException w:name="HTML Keyboard" w:semiHidden="1" w:unhideWhenUsed="1"/>
+    <w:lsdException w:name="annotation subject" w:semiHidden="1" w:unhideWhenUsed="1"/>
+    <w:lsdException w:name="No List" w:semiHidden="1" w:unhideWhenUsed="1"/>
+    <w:lsdException w:name="Outline List 1" w:semiHidden="1" w:unhideWhenUsed="1"/>
+    <w:lsdException w:name="Outline List 2" w:semiHidden="1" w:unhideWhenUsed="1"/>
+    <w:lsdException w:name="Outline List 3" w:semiHidden="1" w:unhideWhenUsed="1"/>
     <w:lsdException w:name="Table Simple 1" w:semiHidden="1" w:unhideWhenUsed="1"/>
     <w:lsdException w:name="Table Simple 2" w:semiHidden="1" w:unhideWhenUsed="1"/>
     <w:lsdException w:name="Table Simple 3" w:semiHidden="1" w:unhideWhenUsed="1"/>
@@ -3813,11 +4090,9 @@
     <w:lsdException w:name="Table Contemporary" w:semiHidden="1" w:unhideWhenUsed="1"/>
     <w:lsdException w:name="Table Elegant" w:semiHidden="1" w:unhideWhenUsed="1"/>
     <w:lsdException w:name="Table Professional" w:semiHidden="1" w:unhideWhenUsed="1"/>
-    <w:lsdException w:name="Table Subtle 1" w:semiHidden="1" w:unhideWhenUsed="1"/>
     <w:lsdException w:name="Table Subtle 2" w:semiHidden="1" w:unhideWhenUsed="1"/>
     <w:lsdException w:name="Table Web 1" w:semiHidden="1" w:unhideWhenUsed="1"/>
-    <w:lsdException w:name="Table Web 2" w:semiHidden="1" w:unhideWhenUsed="1"/>
-    <w:lsdException w:name="Table Web 3" w:semiHidden="1" w:unhideWhenUsed="1"/>
+    <w:lsdException w:name="Balloon Text" w:semiHidden="1" w:unhideWhenUsed="1"/>
     <w:lsdException w:name="Table Theme" w:semiHidden="1" w:unhideWhenUsed="1"/>
     <w:lsdException w:name="Placeholder Text" w:semiHidden="1" w:uiPriority="99"/>
     <w:lsdException w:name="No Spacing" w:uiPriority="1" w:qFormat="1"/>
@@ -4034,6 +4309,11 @@
     <w:lsdException w:name="List Table 5 Dark Accent 6" w:uiPriority="50"/>
     <w:lsdException w:name="List Table 6 Colorful Accent 6" w:uiPriority="51"/>
     <w:lsdException w:name="List Table 7 Colorful Accent 6" w:uiPriority="52"/>
+    <w:lsdException w:name="Mention" w:semiHidden="1" w:uiPriority="99" w:unhideWhenUsed="1"/>
+    <w:lsdException w:name="Smart Hyperlink" w:semiHidden="1" w:uiPriority="99" w:unhideWhenUsed="1"/>
+    <w:lsdException w:name="Hashtag" w:semiHidden="1" w:uiPriority="99" w:unhideWhenUsed="1"/>
+    <w:lsdException w:name="Unresolved Mention" w:semiHidden="1" w:uiPriority="99" w:unhideWhenUsed="1"/>
+    <w:lsdException w:name="Smart Link" w:semiHidden="1" w:uiPriority="99" w:unhideWhenUsed="1"/>
   </w:latentStyles>
   <w:style w:type="paragraph" w:default="1" w:styleId="a">
     <w:name w:val="Normal"/>
@@ -4097,7 +4377,7 @@
   <w:style w:type="paragraph" w:styleId="a4">
     <w:name w:val="header"/>
     <w:basedOn w:val="a"/>
-    <w:link w:val="Char"/>
+    <w:link w:val="a5"/>
     <w:rsid w:val="004B14A3"/>
     <w:pPr>
       <w:pBdr>
@@ -4115,8 +4395,8 @@
       <w:szCs w:val="18"/>
     </w:rPr>
   </w:style>
-  <w:style w:type="character" w:customStyle="1" w:styleId="Char">
-    <w:name w:val="页眉 Char"/>
+  <w:style w:type="character" w:customStyle="1" w:styleId="a5">
+    <w:name w:val="页眉 字符"/>
     <w:link w:val="a4"/>
     <w:rsid w:val="004B14A3"/>
     <w:rPr>
@@ -4125,10 +4405,10 @@
       <w:szCs w:val="18"/>
     </w:rPr>
   </w:style>
-  <w:style w:type="paragraph" w:styleId="a5">
+  <w:style w:type="paragraph" w:styleId="a6">
     <w:name w:val="footer"/>
     <w:basedOn w:val="a"/>
-    <w:link w:val="Char0"/>
+    <w:link w:val="a7"/>
     <w:rsid w:val="004B14A3"/>
     <w:pPr>
       <w:tabs>
@@ -4143,9 +4423,9 @@
       <w:szCs w:val="18"/>
     </w:rPr>
   </w:style>
-  <w:style w:type="character" w:customStyle="1" w:styleId="Char0">
-    <w:name w:val="页脚 Char"/>
-    <w:link w:val="a5"/>
+  <w:style w:type="character" w:customStyle="1" w:styleId="a7">
+    <w:name w:val="页脚 字符"/>
+    <w:link w:val="a6"/>
     <w:rsid w:val="004B14A3"/>
     <w:rPr>
       <w:kern w:val="2"/>

</xml_diff>